<commit_message>
update WISC case study update
graphs updated and extended conclusion
</commit_message>
<xml_diff>
--- a/docs/WISC_case_study_update.docx
+++ b/docs/WISC_case_study_update.docx
@@ -230,9 +230,9 @@
         </w:rPr>
         <w:drawing>
           <wp:inline distT="0" distB="0" distL="0" distR="0">
-            <wp:extent cx="5731510" cy="2757440"/>
-            <wp:effectExtent l="0" t="0" r="2540" b="5080"/>
-            <wp:docPr id="3" name="Picture 3" descr="C:\Users\ThomasRoosli\Documents\PhD\WISC_phd\case study new datasets\event_set_comparison_ssi.png"/>
+            <wp:extent cx="5563802" cy="2757440"/>
+            <wp:effectExtent l="0" t="0" r="0" b="5080"/>
+            <wp:docPr id="3" name="Picture 3"/>
             <wp:cNvGraphicFramePr>
               <a:graphicFrameLocks xmlns:a="http://schemas.openxmlformats.org/drawingml/2006/main" noChangeAspect="1"/>
             </wp:cNvGraphicFramePr>
@@ -253,7 +253,6 @@
                         </a:ext>
                       </a:extLst>
                     </a:blip>
-                    <a:srcRect/>
                     <a:stretch>
                       <a:fillRect/>
                     </a:stretch>
@@ -261,7 +260,7 @@
                   <pic:spPr bwMode="auto">
                     <a:xfrm>
                       <a:off x="0" y="0"/>
-                      <a:ext cx="5731510" cy="2757440"/>
+                      <a:ext cx="5563802" cy="2757440"/>
                     </a:xfrm>
                     <a:prstGeom prst="rect">
                       <a:avLst/>
@@ -333,8 +332,8 @@
               <w:lastRenderedPageBreak/>
               <w:drawing>
                 <wp:inline distT="0" distB="0" distL="0" distR="0">
-                  <wp:extent cx="2879502" cy="1385573"/>
-                  <wp:effectExtent l="0" t="0" r="0" b="5080"/>
+                  <wp:extent cx="2795728" cy="1385573"/>
+                  <wp:effectExtent l="0" t="0" r="5080" b="5080"/>
                   <wp:docPr id="8" name="Picture 8"/>
                   <wp:cNvGraphicFramePr>
                     <a:graphicFrameLocks xmlns:a="http://schemas.openxmlformats.org/drawingml/2006/main" noChangeAspect="1"/>
@@ -363,7 +362,7 @@
                         <pic:spPr bwMode="auto">
                           <a:xfrm>
                             <a:off x="0" y="0"/>
-                            <a:ext cx="2879502" cy="1385573"/>
+                            <a:ext cx="2795728" cy="1385573"/>
                           </a:xfrm>
                           <a:prstGeom prst="rect">
                             <a:avLst/>
@@ -396,8 +395,8 @@
               </w:rPr>
               <w:drawing>
                 <wp:inline distT="0" distB="0" distL="0" distR="0">
-                  <wp:extent cx="2879502" cy="1385573"/>
-                  <wp:effectExtent l="0" t="0" r="0" b="5080"/>
+                  <wp:extent cx="2795728" cy="1385573"/>
+                  <wp:effectExtent l="0" t="0" r="5080" b="5080"/>
                   <wp:docPr id="9" name="Picture 9"/>
                   <wp:cNvGraphicFramePr>
                     <a:graphicFrameLocks xmlns:a="http://schemas.openxmlformats.org/drawingml/2006/main" noChangeAspect="1"/>
@@ -426,7 +425,7 @@
                         <pic:spPr bwMode="auto">
                           <a:xfrm>
                             <a:off x="0" y="0"/>
-                            <a:ext cx="2879502" cy="1385573"/>
+                            <a:ext cx="2795728" cy="1385573"/>
                           </a:xfrm>
                           <a:prstGeom prst="rect">
                             <a:avLst/>
@@ -490,7 +489,12 @@
         <w:t xml:space="preserve"> </w:t>
       </w:r>
       <w:r>
-        <w:t>mirrored</w:t>
+        <w:t>mirr</w:t>
+      </w:r>
+      <w:bookmarkStart w:id="2" w:name="_GoBack"/>
+      <w:bookmarkEnd w:id="2"/>
+      <w:r>
+        <w:t>ored</w:t>
       </w:r>
       <w:proofErr w:type="gramEnd"/>
       <w:r>
@@ -593,31 +597,31 @@
         <w:t>return periods</w:t>
       </w:r>
       <w:r>
-        <w:t xml:space="preserve"> smaller than 60 years. This is an expected result considering the different number of events in the event sets. The historic event set contains 167 events </w:t>
-      </w:r>
-      <w:r>
-        <w:t xml:space="preserve">in </w:t>
-      </w:r>
-      <w:r>
-        <w:rPr>
-          <w:highlight w:val="yellow"/>
-        </w:rPr>
-        <w:t>80 years</w:t>
-      </w:r>
-      <w:r>
-        <w:t xml:space="preserve"> while the synthetic event set contains </w:t>
-      </w:r>
-      <w:r>
-        <w:rPr>
-          <w:highlight w:val="yellow"/>
-        </w:rPr>
-        <w:t>7760 events in 130 years</w:t>
-      </w:r>
-      <w:r>
-        <w:t>.</w:t>
-      </w:r>
-      <w:r>
-        <w:t xml:space="preserve"> The missing </w:t>
+        <w:t xml:space="preserve"> smaller than 60 years. This is an expected result considering the different number of events in the event sets. The historic event set contains </w:t>
+      </w:r>
+      <w:r>
+        <w:t>14</w:t>
+      </w:r>
+      <w:r>
+        <w:t xml:space="preserve">7 </w:t>
+      </w:r>
+      <w:r>
+        <w:t xml:space="preserve">events </w:t>
+      </w:r>
+      <w:r>
+        <w:t>in 80 years</w:t>
+      </w:r>
+      <w:r>
+        <w:t xml:space="preserve"> while the synthetic event </w:t>
+      </w:r>
+      <w:r>
+        <w:t>set contains 7760 events in 130 years.</w:t>
+      </w:r>
+      <w:r>
+        <w:t xml:space="preserve"> The missing</w:t>
+      </w:r>
+      <w:r>
+        <w:t xml:space="preserve"> </w:t>
       </w:r>
       <w:proofErr w:type="gramStart"/>
       <w:r>
@@ -659,7 +663,7 @@
               </w:rPr>
               <w:drawing>
                 <wp:inline distT="0" distB="0" distL="0" distR="0">
-                  <wp:extent cx="2880000" cy="2160160"/>
+                  <wp:extent cx="2880000" cy="2160000"/>
                   <wp:effectExtent l="0" t="0" r="0" b="0"/>
                   <wp:docPr id="1" name="Picture 1"/>
                   <wp:cNvGraphicFramePr>
@@ -673,7 +677,7 @@
                           <pic:cNvPicPr/>
                         </pic:nvPicPr>
                         <pic:blipFill>
-                          <a:blip r:embed="rId11" cstate="print">
+                          <a:blip r:embed="rId11">
                             <a:extLst>
                               <a:ext uri="{28A0092B-C50C-407E-A947-70E740481C1C}">
                                 <a14:useLocalDpi xmlns:a14="http://schemas.microsoft.com/office/drawing/2010/main" val="0"/>
@@ -687,7 +691,7 @@
                         <pic:spPr>
                           <a:xfrm>
                             <a:off x="0" y="0"/>
-                            <a:ext cx="2880000" cy="2160160"/>
+                            <a:ext cx="2880000" cy="2160000"/>
                           </a:xfrm>
                           <a:prstGeom prst="rect">
                             <a:avLst/>
@@ -716,7 +720,7 @@
               </w:rPr>
               <w:drawing>
                 <wp:inline distT="0" distB="0" distL="0" distR="0">
-                  <wp:extent cx="2880000" cy="2160160"/>
+                  <wp:extent cx="2880000" cy="2160000"/>
                   <wp:effectExtent l="0" t="0" r="0" b="0"/>
                   <wp:docPr id="2" name="Picture 2"/>
                   <wp:cNvGraphicFramePr>
@@ -730,7 +734,7 @@
                           <pic:cNvPicPr/>
                         </pic:nvPicPr>
                         <pic:blipFill>
-                          <a:blip r:embed="rId12" cstate="print">
+                          <a:blip r:embed="rId12">
                             <a:extLst>
                               <a:ext uri="{28A0092B-C50C-407E-A947-70E740481C1C}">
                                 <a14:useLocalDpi xmlns:a14="http://schemas.microsoft.com/office/drawing/2010/main" val="0"/>
@@ -744,7 +748,7 @@
                         <pic:spPr>
                           <a:xfrm>
                             <a:off x="0" y="0"/>
-                            <a:ext cx="2880000" cy="2160160"/>
+                            <a:ext cx="2880000" cy="2160000"/>
                           </a:xfrm>
                           <a:prstGeom prst="rect">
                             <a:avLst/>
@@ -764,7 +768,7 @@
       <w:pPr>
         <w:pStyle w:val="Caption"/>
       </w:pPr>
-      <w:bookmarkStart w:id="2" w:name="_Ref530751156"/>
+      <w:bookmarkStart w:id="3" w:name="_Ref530751156"/>
       <w:r>
         <w:t xml:space="preserve">Figure </w:t>
       </w:r>
@@ -786,7 +790,7 @@
       <w:r>
         <w:fldChar w:fldCharType="end"/>
       </w:r>
-      <w:bookmarkEnd w:id="2"/>
+      <w:bookmarkEnd w:id="3"/>
       <w:r>
         <w:t>: Event Damages of the WISC historic (yellow) and synthetic event set version 3 (orange) in Europe, calculated with the CLIMADA exposure dataset, shown as exceedance frequency curve (left). The same data shown as boxplot in the right panel.</w:t>
       </w:r>
@@ -816,7 +820,7 @@
               <w:lastRenderedPageBreak/>
               <w:drawing>
                 <wp:inline distT="0" distB="0" distL="0" distR="0">
-                  <wp:extent cx="2880000" cy="2160160"/>
+                  <wp:extent cx="2880000" cy="2160000"/>
                   <wp:effectExtent l="0" t="0" r="0" b="0"/>
                   <wp:docPr id="4" name="Picture 4"/>
                   <wp:cNvGraphicFramePr>
@@ -830,7 +834,7 @@
                           <pic:cNvPicPr/>
                         </pic:nvPicPr>
                         <pic:blipFill>
-                          <a:blip r:embed="rId13" cstate="print">
+                          <a:blip r:embed="rId13">
                             <a:extLst>
                               <a:ext uri="{28A0092B-C50C-407E-A947-70E740481C1C}">
                                 <a14:useLocalDpi xmlns:a14="http://schemas.microsoft.com/office/drawing/2010/main" val="0"/>
@@ -844,7 +848,7 @@
                         <pic:spPr>
                           <a:xfrm>
                             <a:off x="0" y="0"/>
-                            <a:ext cx="2880000" cy="2160160"/>
+                            <a:ext cx="2880000" cy="2160000"/>
                           </a:xfrm>
                           <a:prstGeom prst="rect">
                             <a:avLst/>
@@ -873,7 +877,7 @@
               </w:rPr>
               <w:drawing>
                 <wp:inline distT="0" distB="0" distL="0" distR="0">
-                  <wp:extent cx="2880000" cy="2160160"/>
+                  <wp:extent cx="2880000" cy="2160000"/>
                   <wp:effectExtent l="0" t="0" r="0" b="0"/>
                   <wp:docPr id="5" name="Picture 5"/>
                   <wp:cNvGraphicFramePr>
@@ -887,7 +891,7 @@
                           <pic:cNvPicPr/>
                         </pic:nvPicPr>
                         <pic:blipFill>
-                          <a:blip r:embed="rId14" cstate="print">
+                          <a:blip r:embed="rId14">
                             <a:extLst>
                               <a:ext uri="{28A0092B-C50C-407E-A947-70E740481C1C}">
                                 <a14:useLocalDpi xmlns:a14="http://schemas.microsoft.com/office/drawing/2010/main" val="0"/>
@@ -901,7 +905,7 @@
                         <pic:spPr>
                           <a:xfrm>
                             <a:off x="0" y="0"/>
-                            <a:ext cx="2880000" cy="2160160"/>
+                            <a:ext cx="2880000" cy="2160000"/>
                           </a:xfrm>
                           <a:prstGeom prst="rect">
                             <a:avLst/>
@@ -921,7 +925,7 @@
       <w:pPr>
         <w:pStyle w:val="Caption"/>
       </w:pPr>
-      <w:bookmarkStart w:id="3" w:name="_Ref530751935"/>
+      <w:bookmarkStart w:id="4" w:name="_Ref530751935"/>
       <w:r>
         <w:t xml:space="preserve">Figure </w:t>
       </w:r>
@@ -943,7 +947,7 @@
       <w:r>
         <w:fldChar w:fldCharType="end"/>
       </w:r>
-      <w:bookmarkEnd w:id="3"/>
+      <w:bookmarkEnd w:id="4"/>
       <w:r>
         <w:t>:</w:t>
       </w:r>
@@ -951,7 +955,19 @@
         <w:t xml:space="preserve"> </w:t>
       </w:r>
       <w:r>
-        <w:t>Annual Damages of the WISC historic and synthetic event set version 3 in Europe, calculated with the CLIMADA exposure dataset, shown as exceedance frequency curve (left) and same data shown as boxplot in the right panel.</w:t>
+        <w:t>Annual Damages of the WISC historic</w:t>
+      </w:r>
+      <w:r>
+        <w:t xml:space="preserve"> (yellow)</w:t>
+      </w:r>
+      <w:r>
+        <w:t xml:space="preserve"> and synthetic event set version 3 </w:t>
+      </w:r>
+      <w:r>
+        <w:t xml:space="preserve">(orange) </w:t>
+      </w:r>
+      <w:r>
+        <w:t>in Europe, calculated with the CLIMADA exposure dataset, shown as exceedance frequency curve (left) and same data shown as boxplot in the right panel.</w:t>
       </w:r>
     </w:p>
     <w:p/>
@@ -965,16 +981,38 @@
     </w:p>
     <w:p>
       <w:r>
-        <w:t xml:space="preserve">The version 3 of the synthetic hazard set is showing similar SSI values for rare events compared with the historic event set. We think version 3 to be most promising of the three versions and recommend its use for further comparisons. The much higher number of events per year included in the synthetic event set does not allow a </w:t>
-      </w:r>
-      <w:r>
-        <w:t>validation</w:t>
-      </w:r>
-      <w:r>
-        <w:t xml:space="preserve"> of the synthetic event set using only the historic event set as a counter factual. </w:t>
-      </w:r>
-      <w:bookmarkStart w:id="4" w:name="_GoBack"/>
-      <w:bookmarkEnd w:id="4"/>
+        <w:t xml:space="preserve">The version 3 of the synthetic hazard set is showing similar SSI values for rare events compared with the historic event set. We think version 3 to be most promising of the three versions and recommend its use for further comparisons. The much higher number of events per year included in the synthetic event set does not allow a validation of the synthetic event set using only the historic event set as a counter factual. </w:t>
+      </w:r>
+      <w:proofErr w:type="gramStart"/>
+      <w:r>
+        <w:t>But</w:t>
+      </w:r>
+      <w:proofErr w:type="gramEnd"/>
+      <w:r>
+        <w:t xml:space="preserve"> it is questionable, if the calculated and</w:t>
+      </w:r>
+      <w:r>
+        <w:t xml:space="preserve"> here</w:t>
+      </w:r>
+      <w:r>
+        <w:t xml:space="preserve"> shown annual aggregate losses are realistic, they could be overestimated. Compared with the highest event losses in the historic dataset, the median annual aggregate is of the same order of magnitude. As the severest few events are of similar magnitude in damages for the historic event set and the synthetic event set v3, the difference in annual aggregate damage </w:t>
+      </w:r>
+      <w:proofErr w:type="gramStart"/>
+      <w:r>
+        <w:t>is caused</w:t>
+      </w:r>
+      <w:proofErr w:type="gramEnd"/>
+      <w:r>
+        <w:t xml:space="preserve"> by the many small events in the synthetic event set. It </w:t>
+      </w:r>
+      <w:proofErr w:type="gramStart"/>
+      <w:r>
+        <w:t>is not known</w:t>
+      </w:r>
+      <w:proofErr w:type="gramEnd"/>
+      <w:r>
+        <w:t xml:space="preserve"> if the gust parameterisation used in the WISC synthetic event set v3 creates too many severe events or if the impact model used in CLIMADA is not well calibrated for less severe events and systematically overestimates their damage.</w:t>
+      </w:r>
     </w:p>
     <w:p>
       <w:proofErr w:type="gramStart"/>
@@ -987,21 +1025,21 @@
       </w:r>
       <w:proofErr w:type="spellStart"/>
       <w:r>
-        <w:t>WISC_new_synthetic_sets_case_study</w:t>
-      </w:r>
-      <w:r>
-        <w:t>.m</w:t>
+        <w:t>WISC_new_synthetic_sets_case_study.m</w:t>
       </w:r>
       <w:proofErr w:type="spellEnd"/>
       <w:r>
         <w:t>”.</w:t>
       </w:r>
     </w:p>
-    <w:p/>
-    <w:p/>
     <w:p>
       <w:r>
-        <w:t>Thomas Röösli, 23. November 2018 Zürich</w:t>
+        <w:t>Thomas Röösli, 23. November 2018, Zürich</w:t>
+      </w:r>
+    </w:p>
+    <w:p>
+      <w:r>
+        <w:t>- updated 14. December 2018, Zürich</w:t>
       </w:r>
     </w:p>
     <w:sectPr>
@@ -1827,7 +1865,7 @@
 </file>
 
 <file path=customXml/itemProps1.xml><?xml version="1.0" encoding="utf-8"?>
-<ds:datastoreItem xmlns:ds="http://schemas.openxmlformats.org/officeDocument/2006/customXml" ds:itemID="{9D7F61B0-DFE8-4305-8AF9-57E1F3A28AA0}">
+<ds:datastoreItem xmlns:ds="http://schemas.openxmlformats.org/officeDocument/2006/customXml" ds:itemID="{BADF63D6-6D6B-4875-8377-B27CCDE0ED97}">
   <ds:schemaRefs>
     <ds:schemaRef ds:uri="http://schemas.openxmlformats.org/officeDocument/2006/bibliography"/>
   </ds:schemaRefs>

</xml_diff>